<commit_message>
doc(Testing Report Student #4): minor fix
</commit_message>
<xml_diff>
--- a/reports/SECOND-CALL/Student #4/Testing Report Student #4.docx
+++ b/reports/SECOND-CALL/Student #4/Testing Report Student #4.docx
@@ -88,13 +88,8 @@
       </w:pPr>
       <w:r>
         <w:rPr>
-          <w:rFonts w:ascii="Times New Roman" w:cs="Times New Roman" w:eastAsia="Times New Roman" w:hAnsi="Times New Roman"/>
-          <w:b w:val="1"/>
-          <w:sz w:val="40"/>
-          <w:szCs w:val="40"/>
-          <w:rtl w:val="0"/>
-        </w:rPr>
-        <w:t xml:space="preserve">Germán Sánchez Carmona</w:t>
+          <w:rtl w:val="0"/>
+        </w:rPr>
       </w:r>
     </w:p>
     <w:p>
@@ -881,7 +876,7 @@
     </w:p>
     <w:sdt>
       <w:sdtPr>
-        <w:id w:val="-1509298873"/>
+        <w:id w:val="493367646"/>
         <w:docPartObj>
           <w:docPartGallery w:val="Table of Contents"/>
           <w:docPartUnique w:val="1"/>
@@ -1595,12 +1590,27 @@
     <w:p>
       <w:pPr>
         <w:pStyle w:val="Heading1"/>
+        <w:keepNext w:val="1"/>
+        <w:keepLines w:val="1"/>
+        <w:pageBreakBefore w:val="0"/>
+        <w:widowControl w:val="1"/>
+        <w:pBdr>
+          <w:top w:space="0" w:sz="0" w:val="nil"/>
+          <w:left w:space="0" w:sz="0" w:val="nil"/>
+          <w:bottom w:space="0" w:sz="0" w:val="nil"/>
+          <w:right w:space="0" w:sz="0" w:val="nil"/>
+          <w:between w:space="0" w:sz="0" w:val="nil"/>
+        </w:pBdr>
+        <w:shd w:fill="auto" w:val="clear"/>
+        <w:spacing w:after="120" w:before="400" w:line="276" w:lineRule="auto"/>
+        <w:ind w:left="0" w:right="0" w:firstLine="0"/>
+        <w:jc w:val="left"/>
         <w:rPr>
           <w:rFonts w:ascii="Times New Roman" w:cs="Times New Roman" w:eastAsia="Times New Roman" w:hAnsi="Times New Roman"/>
           <w:b w:val="1"/>
         </w:rPr>
       </w:pPr>
-      <w:bookmarkStart w:colFirst="0" w:colLast="0" w:name="_jhuf8yv9iz9o" w:id="0"/>
+      <w:bookmarkStart w:colFirst="0" w:colLast="0" w:name="_uaak4lrj701f" w:id="0"/>
       <w:bookmarkEnd w:id="0"/>
       <w:r>
         <w:rPr>
@@ -2270,7 +2280,7 @@
                 <w:szCs w:val="20"/>
                 <w:rtl w:val="0"/>
               </w:rPr>
-              <w:t xml:space="preserve">No se han detectado errores (Access not authorised).</w:t>
+              <w:t xml:space="preserve">No se han detectado errores.</w:t>
             </w:r>
           </w:p>
         </w:tc>
@@ -2498,23 +2508,7 @@
                 <w:szCs w:val="20"/>
                 <w:rtl w:val="0"/>
               </w:rPr>
-              <w:t xml:space="preserve">Se encontraron fallos en la lógica del </w:t>
-            </w:r>
-            <w:r>
-              <w:rPr>
-                <w:sz w:val="20"/>
-                <w:szCs w:val="20"/>
-                <w:rtl w:val="0"/>
-              </w:rPr>
-              <w:t xml:space="preserve">authorise()</w:t>
-            </w:r>
-            <w:r>
-              <w:rPr>
-                <w:sz w:val="20"/>
-                <w:szCs w:val="20"/>
-                <w:rtl w:val="0"/>
-              </w:rPr>
-              <w:t xml:space="preserve"> que no se habían tenido en cuenta, y se actualizaron todos los servicios.</w:t>
+              <w:t xml:space="preserve">No se han detectado errores.</w:t>
             </w:r>
           </w:p>
         </w:tc>
@@ -2742,23 +2736,7 @@
                 <w:szCs w:val="20"/>
                 <w:rtl w:val="0"/>
               </w:rPr>
-              <w:t xml:space="preserve">Se comprobó que era posible realizar POST hacking manipulando los valores del </w:t>
-            </w:r>
-            <w:r>
-              <w:rPr>
-                <w:sz w:val="20"/>
-                <w:szCs w:val="20"/>
-                <w:rtl w:val="0"/>
-              </w:rPr>
-              <w:t xml:space="preserve">SelectChoices</w:t>
-            </w:r>
-            <w:r>
-              <w:rPr>
-                <w:sz w:val="20"/>
-                <w:szCs w:val="20"/>
-                <w:rtl w:val="0"/>
-              </w:rPr>
-              <w:t xml:space="preserve">, que se arregló posteriormente para lanzar un acceso no autorizado en caso de detectar valores ilegales.</w:t>
+              <w:t xml:space="preserve">No se han detectado errores.</w:t>
             </w:r>
           </w:p>
         </w:tc>
@@ -3066,7 +3044,7 @@
                 <w:szCs w:val="20"/>
                 <w:rtl w:val="0"/>
               </w:rPr>
-              <w:t xml:space="preserve">No se han detectado errores (Access not authorised).</w:t>
+              <w:t xml:space="preserve">No se han detectado errores.</w:t>
             </w:r>
           </w:p>
         </w:tc>
@@ -3294,7 +3272,7 @@
                 <w:szCs w:val="20"/>
                 <w:rtl w:val="0"/>
               </w:rPr>
-              <w:t xml:space="preserve">No se han detectado errores (Access not authorised).</w:t>
+              <w:t xml:space="preserve">No se han detectado errores.</w:t>
             </w:r>
           </w:p>
         </w:tc>
@@ -3522,7 +3500,7 @@
                 <w:szCs w:val="20"/>
                 <w:rtl w:val="0"/>
               </w:rPr>
-              <w:t xml:space="preserve">No se han detectado errores (Access not authorised).</w:t>
+              <w:t xml:space="preserve">No se han detectado errores.</w:t>
             </w:r>
           </w:p>
         </w:tc>
@@ -3949,7 +3927,7 @@
                 <w:szCs w:val="20"/>
                 <w:rtl w:val="0"/>
               </w:rPr>
-              <w:t xml:space="preserve">No se han detectado errores (Access not authorised).</w:t>
+              <w:t xml:space="preserve">No se han detectado errores.</w:t>
             </w:r>
           </w:p>
         </w:tc>
@@ -4177,7 +4155,7 @@
                 <w:szCs w:val="20"/>
                 <w:rtl w:val="0"/>
               </w:rPr>
-              <w:t xml:space="preserve">No se han detectado errores (Access not authorised).</w:t>
+              <w:t xml:space="preserve">No se han detectado errores.</w:t>
             </w:r>
           </w:p>
         </w:tc>
@@ -4389,7 +4367,7 @@
                 <w:szCs w:val="20"/>
                 <w:rtl w:val="0"/>
               </w:rPr>
-              <w:t xml:space="preserve">No se han detectado errores (Access not authorised).</w:t>
+              <w:t xml:space="preserve">No se han detectado errores.</w:t>
             </w:r>
           </w:p>
         </w:tc>
@@ -4585,7 +4563,7 @@
                 <w:szCs w:val="20"/>
                 <w:rtl w:val="0"/>
               </w:rPr>
-              <w:t xml:space="preserve">No se han detectado errores (Access not authorised).</w:t>
+              <w:t xml:space="preserve">No se han detectado errores.</w:t>
             </w:r>
           </w:p>
         </w:tc>
@@ -4781,7 +4759,7 @@
                 <w:szCs w:val="20"/>
                 <w:rtl w:val="0"/>
               </w:rPr>
-              <w:t xml:space="preserve">No se han detectado errores (Access not authorised).</w:t>
+              <w:t xml:space="preserve">No se han detectado errores.</w:t>
             </w:r>
           </w:p>
         </w:tc>
@@ -4879,7 +4857,7 @@
                 <w:szCs w:val="20"/>
                 <w:rtl w:val="0"/>
               </w:rPr>
-              <w:t xml:space="preserve">Se detectaron algunos problemas en el validate() del servicio correspondiente que fueron arreglados.</w:t>
+              <w:t xml:space="preserve">No se han detectado errores.</w:t>
             </w:r>
           </w:p>
         </w:tc>
@@ -4977,7 +4955,7 @@
                 <w:szCs w:val="20"/>
                 <w:rtl w:val="0"/>
               </w:rPr>
-              <w:t xml:space="preserve">No se han detectado errores (Access not authorised).</w:t>
+              <w:t xml:space="preserve">No se han detectado errores.</w:t>
             </w:r>
           </w:p>
         </w:tc>
@@ -5311,12 +5289,12 @@
           <wp:inline distB="114300" distT="114300" distL="114300" distR="114300">
             <wp:extent cx="5731200" cy="2933700"/>
             <wp:effectExtent b="0" l="0" r="0" t="0"/>
-            <wp:docPr id="4" name="image4.png"/>
+            <wp:docPr id="4" name="image2.png"/>
             <a:graphic>
               <a:graphicData uri="http://schemas.openxmlformats.org/drawingml/2006/picture">
                 <pic:pic>
                   <pic:nvPicPr>
-                    <pic:cNvPr id="0" name="image4.png"/>
+                    <pic:cNvPr id="0" name="image2.png"/>
                     <pic:cNvPicPr preferRelativeResize="0"/>
                   </pic:nvPicPr>
                   <pic:blipFill>
@@ -6990,12 +6968,12 @@
           <wp:inline distB="114300" distT="114300" distL="114300" distR="114300">
             <wp:extent cx="4897275" cy="2895126"/>
             <wp:effectExtent b="0" l="0" r="0" t="0"/>
-            <wp:docPr id="2" name="image5.png"/>
+            <wp:docPr id="2" name="image4.png"/>
             <a:graphic>
               <a:graphicData uri="http://schemas.openxmlformats.org/drawingml/2006/picture">
                 <pic:pic>
                   <pic:nvPicPr>
-                    <pic:cNvPr id="0" name="image5.png"/>
+                    <pic:cNvPr id="0" name="image4.png"/>
                     <pic:cNvPicPr preferRelativeResize="0"/>
                   </pic:nvPicPr>
                   <pic:blipFill>
@@ -7175,12 +7153,12 @@
           <wp:inline distB="114300" distT="114300" distL="114300" distR="114300">
             <wp:extent cx="2843213" cy="3132353"/>
             <wp:effectExtent b="0" l="0" r="0" t="0"/>
-            <wp:docPr id="5" name="image3.png"/>
+            <wp:docPr id="5" name="image5.png"/>
             <a:graphic>
               <a:graphicData uri="http://schemas.openxmlformats.org/drawingml/2006/picture">
                 <pic:pic>
                   <pic:nvPicPr>
-                    <pic:cNvPr id="0" name="image3.png"/>
+                    <pic:cNvPr id="0" name="image5.png"/>
                     <pic:cNvPicPr preferRelativeResize="0"/>
                   </pic:nvPicPr>
                   <pic:blipFill>
@@ -7210,12 +7188,12 @@
           <wp:inline distB="114300" distT="114300" distL="114300" distR="114300">
             <wp:extent cx="2792699" cy="3147785"/>
             <wp:effectExtent b="0" l="0" r="0" t="0"/>
-            <wp:docPr id="1" name="image2.png"/>
+            <wp:docPr id="1" name="image3.png"/>
             <a:graphic>
               <a:graphicData uri="http://schemas.openxmlformats.org/drawingml/2006/picture">
                 <pic:pic>
                   <pic:nvPicPr>
-                    <pic:cNvPr id="0" name="image2.png"/>
+                    <pic:cNvPr id="0" name="image3.png"/>
                     <pic:cNvPicPr preferRelativeResize="0"/>
                   </pic:nvPicPr>
                   <pic:blipFill>

</xml_diff>

<commit_message>
doc: minor fixes on testing reports
</commit_message>
<xml_diff>
--- a/reports/SECOND-CALL/Student #4/Testing Report Student #4.docx
+++ b/reports/SECOND-CALL/Student #4/Testing Report Student #4.docx
@@ -876,7 +876,7 @@
     </w:p>
     <w:sdt>
       <w:sdtPr>
-        <w:id w:val="493367646"/>
+        <w:id w:val="-693670145"/>
         <w:docPartObj>
           <w:docPartGallery w:val="Table of Contents"/>
           <w:docPartUnique w:val="1"/>
@@ -5289,12 +5289,12 @@
           <wp:inline distB="114300" distT="114300" distL="114300" distR="114300">
             <wp:extent cx="5731200" cy="2933700"/>
             <wp:effectExtent b="0" l="0" r="0" t="0"/>
-            <wp:docPr id="4" name="image2.png"/>
+            <wp:docPr id="4" name="image3.png"/>
             <a:graphic>
               <a:graphicData uri="http://schemas.openxmlformats.org/drawingml/2006/picture">
                 <pic:pic>
                   <pic:nvPicPr>
-                    <pic:cNvPr id="0" name="image2.png"/>
+                    <pic:cNvPr id="0" name="image3.png"/>
                     <pic:cNvPicPr preferRelativeResize="0"/>
                   </pic:nvPicPr>
                   <pic:blipFill>
@@ -6668,7 +6668,7 @@
         <w:rPr>
           <w:rtl w:val="0"/>
         </w:rPr>
-        <w:t xml:space="preserve">Las pruebas han demostrado ser eficaces no solo para validar el comportamiento esperado del sistema ante entradas válidas, sino también para identificar errores lógicos en los métodos de autorización y validación. En particular, se detectaron fallos en la validación de tracking logs durante el proceso de publicación, los cuales fueron corregidos a raíz de los resultados de las pruebas.</w:t>
+        <w:t xml:space="preserve">La cobertura alcanzada como resultado de la ejecución de estos casos ha sido notablemente alta. En concreto, se ha superado el 90 % de cobertura en todos los servicios, y se han alcanzado cifras cercanas al 95 % en la mayoría de ellos. Esto indica que los test realizados han ejercitado prácticamente todas las instrucciones relevantes del código, lo que refuerza la fiabilidad y robustez de las funcionalidades implementadas.</w:t>
       </w:r>
     </w:p>
     <w:p>
@@ -6680,41 +6680,6 @@
         <w:rPr>
           <w:rtl w:val="0"/>
         </w:rPr>
-      </w:r>
-    </w:p>
-    <w:p>
-      <w:pPr>
-        <w:jc w:val="both"/>
-        <w:rPr/>
-      </w:pPr>
-      <w:r>
-        <w:rPr>
-          <w:rtl w:val="0"/>
-        </w:rPr>
-        <w:t xml:space="preserve">Además, la cobertura alcanzada como resultado de la ejecución de estos casos ha sido notablemente alta. En concreto, se ha superado el 90 % de cobertura en todos los servicios, y se han alcanzado cifras cercanas al 95 % en la mayoría de ellos. Esto indica que los test realizados han ejercitado prácticamente todas las instrucciones relevantes del código, lo que refuerza la fiabilidad y robustez de las funcionalidades implementadas.</w:t>
-      </w:r>
-    </w:p>
-    <w:p>
-      <w:pPr>
-        <w:jc w:val="both"/>
-        <w:rPr/>
-      </w:pPr>
-      <w:r>
-        <w:rPr>
-          <w:rtl w:val="0"/>
-        </w:rPr>
-      </w:r>
-    </w:p>
-    <w:p>
-      <w:pPr>
-        <w:jc w:val="both"/>
-        <w:rPr/>
-      </w:pPr>
-      <w:r>
-        <w:rPr>
-          <w:rtl w:val="0"/>
-        </w:rPr>
-        <w:t xml:space="preserve">En resumen, el proceso de pruebas funcionales ha sido clave para garantizar la calidad del sistema, permitiendo detectar errores, reforzar los controles de seguridad y confirmar que los requisitos funcionales se han cumplido adecuadamente.</w:t>
       </w:r>
     </w:p>
     <w:p>
@@ -6968,12 +6933,12 @@
           <wp:inline distB="114300" distT="114300" distL="114300" distR="114300">
             <wp:extent cx="4897275" cy="2895126"/>
             <wp:effectExtent b="0" l="0" r="0" t="0"/>
-            <wp:docPr id="2" name="image4.png"/>
+            <wp:docPr id="2" name="image6.png"/>
             <a:graphic>
               <a:graphicData uri="http://schemas.openxmlformats.org/drawingml/2006/picture">
                 <pic:pic>
                   <pic:nvPicPr>
-                    <pic:cNvPr id="0" name="image4.png"/>
+                    <pic:cNvPr id="0" name="image6.png"/>
                     <pic:cNvPicPr preferRelativeResize="0"/>
                   </pic:nvPicPr>
                   <pic:blipFill>
@@ -7042,12 +7007,12 @@
           <wp:inline distB="114300" distT="114300" distL="114300" distR="114300">
             <wp:extent cx="4925850" cy="3012809"/>
             <wp:effectExtent b="0" l="0" r="0" t="0"/>
-            <wp:docPr id="6" name="image6.png"/>
+            <wp:docPr id="6" name="image5.png"/>
             <a:graphic>
               <a:graphicData uri="http://schemas.openxmlformats.org/drawingml/2006/picture">
                 <pic:pic>
                   <pic:nvPicPr>
-                    <pic:cNvPr id="0" name="image6.png"/>
+                    <pic:cNvPr id="0" name="image5.png"/>
                     <pic:cNvPicPr preferRelativeResize="0"/>
                   </pic:nvPicPr>
                   <pic:blipFill>
@@ -7153,12 +7118,12 @@
           <wp:inline distB="114300" distT="114300" distL="114300" distR="114300">
             <wp:extent cx="2843213" cy="3132353"/>
             <wp:effectExtent b="0" l="0" r="0" t="0"/>
-            <wp:docPr id="5" name="image5.png"/>
+            <wp:docPr id="5" name="image2.png"/>
             <a:graphic>
               <a:graphicData uri="http://schemas.openxmlformats.org/drawingml/2006/picture">
                 <pic:pic>
                   <pic:nvPicPr>
-                    <pic:cNvPr id="0" name="image5.png"/>
+                    <pic:cNvPr id="0" name="image2.png"/>
                     <pic:cNvPicPr preferRelativeResize="0"/>
                   </pic:nvPicPr>
                   <pic:blipFill>
@@ -7188,12 +7153,12 @@
           <wp:inline distB="114300" distT="114300" distL="114300" distR="114300">
             <wp:extent cx="2792699" cy="3147785"/>
             <wp:effectExtent b="0" l="0" r="0" t="0"/>
-            <wp:docPr id="1" name="image3.png"/>
+            <wp:docPr id="1" name="image1.png"/>
             <a:graphic>
               <a:graphicData uri="http://schemas.openxmlformats.org/drawingml/2006/picture">
                 <pic:pic>
                   <pic:nvPicPr>
-                    <pic:cNvPr id="0" name="image3.png"/>
+                    <pic:cNvPr id="0" name="image1.png"/>
                     <pic:cNvPicPr preferRelativeResize="0"/>
                   </pic:nvPicPr>
                   <pic:blipFill>
@@ -7313,12 +7278,12 @@
           <wp:inline distB="114300" distT="114300" distL="114300" distR="114300">
             <wp:extent cx="4076700" cy="2828925"/>
             <wp:effectExtent b="0" l="0" r="0" t="0"/>
-            <wp:docPr id="3" name="image1.png"/>
+            <wp:docPr id="3" name="image4.png"/>
             <a:graphic>
               <a:graphicData uri="http://schemas.openxmlformats.org/drawingml/2006/picture">
                 <pic:pic>
                   <pic:nvPicPr>
-                    <pic:cNvPr id="0" name="image1.png"/>
+                    <pic:cNvPr id="0" name="image4.png"/>
                     <pic:cNvPicPr preferRelativeResize="0"/>
                   </pic:nvPicPr>
                   <pic:blipFill>

</xml_diff>